<commit_message>
Extracion de la informacion del estudiante mendiante la interrogacion de el aplicativo de SAC y generacion del acta con la infomacion obtenida
</commit_message>
<xml_diff>
--- a/InfoBot/Data/Permanet/Email/PlantillaEmail_Default.docx
+++ b/InfoBot/Data/Permanet/Email/PlantillaEmail_Default.docx
@@ -3,21 +3,27 @@
 <w:document xmlns:wpc="http://schemas.microsoft.com/office/word/2010/wordprocessingCanvas" xmlns:cx="http://schemas.microsoft.com/office/drawing/2014/chartex" xmlns:cx1="http://schemas.microsoft.com/office/drawing/2015/9/8/chartex" xmlns:cx2="http://schemas.microsoft.com/office/drawing/2015/10/21/chartex" xmlns:cx3="http://schemas.microsoft.com/office/drawing/2016/5/9/chartex" xmlns:cx4="http://schemas.microsoft.com/office/drawing/2016/5/10/chartex" xmlns:cx5="http://schemas.microsoft.com/office/drawing/2016/5/11/chartex" xmlns:cx6="http://schemas.microsoft.com/office/drawing/2016/5/12/chartex" xmlns:cx7="http://schemas.microsoft.com/office/drawing/2016/5/13/chartex" xmlns:cx8="http://schemas.microsoft.com/office/drawing/2016/5/14/chartex" xmlns:mc="http://schemas.openxmlformats.org/markup-compatibility/2006" xmlns:aink="http://schemas.microsoft.com/office/drawing/2016/ink" xmlns:am3d="http://schemas.microsoft.com/office/drawing/2017/model3d" xmlns:o="urn:schemas-microsoft-com:office:office" xmlns:r="http://schemas.openxmlformats.org/officeDocument/2006/relationships" xmlns:m="http://schemas.openxmlformats.org/officeDocument/2006/math" xmlns:v="urn:schemas-microsoft-com:vml" xmlns:wp14="http://schemas.microsoft.com/office/word/2010/wordprocessingDrawing" xmlns:wp="http://schemas.openxmlformats.org/drawingml/2006/wordprocessingDrawing" xmlns:w10="urn:schemas-microsoft-com:office:word" xmlns:w="http://schemas.openxmlformats.org/wordprocessingml/2006/main" xmlns:w14="http://schemas.microsoft.com/office/word/2010/wordml" xmlns:w15="http://schemas.microsoft.com/office/word/2012/wordml" xmlns:w16cex="http://schemas.microsoft.com/office/word/2018/wordml/cex" xmlns:w16cid="http://schemas.microsoft.com/office/word/2016/wordml/cid" xmlns:w16="http://schemas.microsoft.com/office/word/2018/wordml" xmlns:w16sdtdh="http://schemas.microsoft.com/office/word/2020/wordml/sdtdatahash" xmlns:w16se="http://schemas.microsoft.com/office/word/2015/wordml/symex" xmlns:wpg="http://schemas.microsoft.com/office/word/2010/wordprocessingGroup" xmlns:wpi="http://schemas.microsoft.com/office/word/2010/wordprocessingInk" xmlns:wne="http://schemas.microsoft.com/office/word/2006/wordml" xmlns:wps="http://schemas.microsoft.com/office/word/2010/wordprocessingShape" mc:Ignorable="w14 w15 w16se w16cid w16 w16cex w16sdtdh wp14">
   <w:body>
     <w:p>
+      <w:pPr/>
       <w:r>
         <w:t>Cordial Saludo</w:t>
       </w:r>
     </w:p>
-    <w:p/>
     <w:p>
+      <w:pPr/>
+    </w:p>
+    <w:p>
+      <w:pPr/>
       <w:r>
         <w:t>{Mensaje}</w:t>
       </w:r>
     </w:p>
-    <w:p/>
+    <w:p>
+      <w:pPr/>
+    </w:p>
     <w:tbl>
       <w:tblPr>
         <w:tblpPr w:leftFromText="141" w:rightFromText="141" w:vertAnchor="page" w:horzAnchor="margin" w:tblpXSpec="center" w:tblpY="3106"/>
-        <w:tblW w:w="7933" w:type="dxa"/>
+        <w:tblW w:w="10249" w:type="dxa"/>
         <w:tblCellSpacing w:w="0" w:type="dxa"/>
         <w:shd w:val="clear" w:color="auto" w:fill="FFFFFF"/>
         <w:tblCellMar>
@@ -27,17 +33,17 @@
         <w:tblLook w:val="04A0" w:firstRow="1" w:lastRow="0" w:firstColumn="1" w:lastColumn="0" w:noHBand="0" w:noVBand="1"/>
       </w:tblPr>
       <w:tblGrid>
-        <w:gridCol w:w="1960"/>
-        <w:gridCol w:w="2554"/>
-        <w:gridCol w:w="81"/>
-        <w:gridCol w:w="63"/>
-        <w:gridCol w:w="2279"/>
-        <w:gridCol w:w="1890"/>
-        <w:gridCol w:w="11"/>
+        <w:gridCol w:w="2520"/>
+        <w:gridCol w:w="3344"/>
+        <w:gridCol w:w="106"/>
+        <w:gridCol w:w="82"/>
+        <w:gridCol w:w="2985"/>
+        <w:gridCol w:w="2475"/>
+        <w:gridCol w:w="15"/>
       </w:tblGrid>
       <w:tr>
         <w:trPr>
-          <w:trHeight w:val="83"/>
+          <w:trHeight w:val="81"/>
           <w:tblCellSpacing w:w="0" w:type="dxa"/>
         </w:trPr>
         <w:tc>
@@ -715,7 +721,7 @@
       </w:tr>
       <w:tr>
         <w:trPr>
-          <w:trHeight w:val="1322"/>
+          <w:trHeight w:val="1305"/>
           <w:tblCellSpacing w:w="0" w:type="dxa"/>
         </w:trPr>
         <w:tc>
@@ -728,8 +734,9 @@
           </w:tcPr>
           <w:tbl>
             <w:tblPr>
-              <w:tblW w:w="2564" w:type="dxa"/>
+              <w:tblW w:w="3614" w:type="dxa"/>
               <w:tblCellSpacing w:w="15" w:type="dxa"/>
+              <w:tblInd w:w="2" w:type="dxa"/>
               <w:tblCellMar>
                 <w:top w:w="15" w:type="dxa"/>
                 <w:left w:w="15" w:type="dxa"/>
@@ -739,17 +746,17 @@
               <w:tblLook w:val="04A0" w:firstRow="1" w:lastRow="0" w:firstColumn="1" w:lastColumn="0" w:noHBand="0" w:noVBand="1"/>
             </w:tblPr>
             <w:tblGrid>
-              <w:gridCol w:w="81"/>
-              <w:gridCol w:w="3036"/>
+              <w:gridCol w:w="93"/>
+              <w:gridCol w:w="3521"/>
             </w:tblGrid>
             <w:tr>
               <w:trPr>
-                <w:trHeight w:val="106"/>
+                <w:trHeight w:val="104"/>
                 <w:tblCellSpacing w:w="15" w:type="dxa"/>
               </w:trPr>
               <w:tc>
                 <w:tcPr>
-                  <w:tcW w:w="41" w:type="pct"/>
+                  <w:tcW w:w="66" w:type="pct"/>
                   <w:vAlign w:val="center"/>
                   <w:hideMark/>
                 </w:tcPr>
@@ -769,7 +776,7 @@
               </w:tc>
               <w:tc>
                 <w:tcPr>
-                  <w:tcW w:w="4784" w:type="pct"/>
+                  <w:tcW w:w="4809" w:type="pct"/>
                   <w:vAlign w:val="center"/>
                   <w:hideMark/>
                 </w:tcPr>
@@ -784,7 +791,6 @@
                       <w:lang w:eastAsia="es-CO"/>
                     </w:rPr>
                   </w:pPr>
-                  <w:proofErr w:type="spellStart"/>
                   <w:r>
                     <w:rPr>
                       <w:rFonts w:ascii="Arial Black" w:eastAsia="Times New Roman" w:hAnsi="Arial Black" w:cs="Times New Roman"/>
@@ -792,31 +798,20 @@
                       <w:szCs w:val="24"/>
                       <w:lang w:eastAsia="es-CO"/>
                     </w:rPr>
-                    <w:t>Sindy</w:t>
-                  </w:r>
-                  <w:proofErr w:type="spellEnd"/>
-                  <w:r>
-                    <w:rPr>
-                      <w:rFonts w:ascii="Arial Black" w:eastAsia="Times New Roman" w:hAnsi="Arial Black" w:cs="Times New Roman"/>
-                      <w:sz w:val="24"/>
-                      <w:szCs w:val="24"/>
-                      <w:lang w:eastAsia="es-CO"/>
-                    </w:rPr>
-                    <w:t xml:space="preserve"> Paola Amaya</w:t>
+                    <w:t>Bot Gestión de Proyectos de Grado</w:t>
                   </w:r>
                 </w:p>
               </w:tc>
             </w:tr>
             <w:tr>
               <w:trPr>
-                <w:trHeight w:val="83"/>
+                <w:trHeight w:val="81"/>
                 <w:tblCellSpacing w:w="15" w:type="dxa"/>
               </w:trPr>
               <w:tc>
                 <w:tcPr>
                   <w:tcW w:w="0" w:type="auto"/>
                   <w:vAlign w:val="center"/>
-                  <w:hideMark/>
                 </w:tcPr>
                 <w:p>
                   <w:pPr>
@@ -835,7 +830,6 @@
                 <w:tcPr>
                   <w:tcW w:w="0" w:type="auto"/>
                   <w:vAlign w:val="center"/>
-                  <w:hideMark/>
                 </w:tcPr>
                 <w:p>
                   <w:pPr>
@@ -848,24 +842,12 @@
                       <w:lang w:eastAsia="es-CO"/>
                     </w:rPr>
                   </w:pPr>
-                  <w:r>
-                    <w:rPr>
-                      <w:rFonts w:ascii="Arial" w:eastAsia="Times New Roman" w:hAnsi="Arial" w:cs="Arial"/>
-                      <w:b/>
-                      <w:bCs/>
-                      <w:color w:val="0B5394"/>
-                      <w:sz w:val="24"/>
-                      <w:szCs w:val="24"/>
-                      <w:lang w:eastAsia="es-CO"/>
-                    </w:rPr>
-                    <w:t>Coordinadora de Comité de Grado</w:t>
-                  </w:r>
                 </w:p>
               </w:tc>
             </w:tr>
             <w:tr>
               <w:trPr>
-                <w:trHeight w:val="83"/>
+                <w:trHeight w:val="81"/>
                 <w:tblCellSpacing w:w="15" w:type="dxa"/>
               </w:trPr>
               <w:tc>
@@ -921,7 +903,7 @@
             </w:tr>
             <w:tr>
               <w:trPr>
-                <w:trHeight w:val="88"/>
+                <w:trHeight w:val="86"/>
                 <w:tblCellSpacing w:w="15" w:type="dxa"/>
               </w:trPr>
               <w:tc>
@@ -974,7 +956,7 @@
             </w:tr>
             <w:tr>
               <w:trPr>
-                <w:trHeight w:val="172"/>
+                <w:trHeight w:val="169"/>
                 <w:tblCellSpacing w:w="15" w:type="dxa"/>
               </w:trPr>
               <w:tc>
@@ -1027,7 +1009,7 @@
             </w:tr>
             <w:tr>
               <w:trPr>
-                <w:trHeight w:val="83"/>
+                <w:trHeight w:val="81"/>
                 <w:tblCellSpacing w:w="15" w:type="dxa"/>
               </w:trPr>
               <w:tc>
@@ -1080,7 +1062,7 @@
             </w:tr>
             <w:tr>
               <w:trPr>
-                <w:trHeight w:val="83"/>
+                <w:trHeight w:val="81"/>
                 <w:tblCellSpacing w:w="15" w:type="dxa"/>
               </w:trPr>
               <w:tc>
@@ -1133,7 +1115,7 @@
             </w:tr>
             <w:tr>
               <w:trPr>
-                <w:trHeight w:val="44"/>
+                <w:trHeight w:val="43"/>
                 <w:tblCellSpacing w:w="15" w:type="dxa"/>
               </w:trPr>
               <w:tc>
@@ -1177,7 +1159,7 @@
             </w:tr>
             <w:tr>
               <w:trPr>
-                <w:trHeight w:val="88"/>
+                <w:trHeight w:val="86"/>
                 <w:tblCellSpacing w:w="15" w:type="dxa"/>
               </w:trPr>
               <w:tc>
@@ -1505,7 +1487,7 @@
       </w:tr>
       <w:tr>
         <w:trPr>
-          <w:trHeight w:val="440"/>
+          <w:trHeight w:val="434"/>
           <w:tblCellSpacing w:w="0" w:type="dxa"/>
         </w:trPr>
         <w:tc>
@@ -1843,7 +1825,9 @@
         </w:tc>
       </w:tr>
     </w:tbl>
-    <w:p/>
+    <w:p>
+      <w:pPr/>
+    </w:p>
     <w:sectPr>
       <w:pgSz w:w="12240" w:h="15840"/>
       <w:pgMar w:top="1417" w:right="1701" w:bottom="1417" w:left="1701" w:header="708" w:footer="708" w:gutter="0"/>

</xml_diff>